<commit_message>
app dashboard updates to add farmers screen and more + backend additions
</commit_message>
<xml_diff>
--- a/Documentation.docx
+++ b/Documentation.docx
@@ -692,42 +692,36 @@
             </w:r>
             <w:proofErr w:type="spellEnd"/>
             <w:r>
+              <w:t xml:space="preserve"> (401) / </w:t>
+            </w:r>
+            <w:r>
+              <w:t xml:space="preserve">access token disabled via </w:t>
+            </w:r>
+            <w:proofErr w:type="spellStart"/>
+            <w:r>
+              <w:t>signout</w:t>
+            </w:r>
+            <w:proofErr w:type="spellEnd"/>
+            <w:r>
+              <w:t xml:space="preserve"> (401) / </w:t>
+            </w:r>
+            <w:r>
+              <w:t>access token expired</w:t>
+            </w:r>
+            <w:r>
+              <w:t xml:space="preserve"> (401) / </w:t>
+            </w:r>
+            <w:r>
+              <w:t>not authorized to access this</w:t>
+            </w:r>
+            <w:r>
+              <w:t xml:space="preserve"> (401) / </w:t>
+            </w:r>
+            <w:r>
+              <w:t>invalid token</w:t>
+            </w:r>
+            <w:r>
               <w:t xml:space="preserve"> (401)</w:t>
-            </w:r>
-            <w:r>
-              <w:t xml:space="preserve"> / </w:t>
-            </w:r>
-            <w:r>
-              <w:t xml:space="preserve">access token disabled via </w:t>
-            </w:r>
-            <w:proofErr w:type="spellStart"/>
-            <w:r>
-              <w:t>signout</w:t>
-            </w:r>
-            <w:proofErr w:type="spellEnd"/>
-            <w:r>
-              <w:t xml:space="preserve"> (401) / </w:t>
-            </w:r>
-            <w:r>
-              <w:t>access token expired</w:t>
-            </w:r>
-            <w:r>
-              <w:t xml:space="preserve"> (401) / </w:t>
-            </w:r>
-            <w:r>
-              <w:t>not authorized to access this</w:t>
-            </w:r>
-            <w:r>
-              <w:t xml:space="preserve"> (401) / </w:t>
-            </w:r>
-            <w:r>
-              <w:t>invalid token</w:t>
-            </w:r>
-            <w:r>
-              <w:t xml:space="preserve"> (401</w:t>
-            </w:r>
-            <w:r>
-              <w:t>)</w:t>
             </w:r>
           </w:p>
         </w:tc>
@@ -823,10 +817,7 @@
               <w:t xml:space="preserve"> (400)</w:t>
             </w:r>
             <w:r>
-              <w:t xml:space="preserve"> </w:t>
-            </w:r>
-            <w:r>
-              <w:t xml:space="preserve">/ </w:t>
+              <w:t xml:space="preserve"> / </w:t>
             </w:r>
             <w:r>
               <w:lastRenderedPageBreak/>
@@ -1068,10 +1059,7 @@
               <w:t>Crop does not exist</w:t>
             </w:r>
             <w:r>
-              <w:t xml:space="preserve"> (404)</w:t>
-            </w:r>
-            <w:r>
-              <w:t xml:space="preserve"> / </w:t>
+              <w:t xml:space="preserve"> (404) / </w:t>
             </w:r>
             <w:r>
               <w:t>Crop ID field required</w:t>
@@ -1214,10 +1202,7 @@
               <w:t>Type data type is invalid</w:t>
             </w:r>
             <w:r>
-              <w:t xml:space="preserve"> (400)</w:t>
-            </w:r>
-            <w:r>
-              <w:t xml:space="preserve"> / </w:t>
+              <w:t xml:space="preserve"> (400) / </w:t>
             </w:r>
             <w:r>
               <w:t xml:space="preserve">access token disabled via </w:t>
@@ -1350,10 +1335,7 @@
               <w:t>Farm Type ID data type is invalid</w:t>
             </w:r>
             <w:r>
-              <w:t xml:space="preserve"> (400) </w:t>
-            </w:r>
-            <w:r>
-              <w:t xml:space="preserve">/ </w:t>
+              <w:t xml:space="preserve"> (400) / </w:t>
             </w:r>
             <w:r>
               <w:t xml:space="preserve">access token disabled via </w:t>
@@ -1470,10 +1452,7 @@
               <w:t>Name data type is invalid</w:t>
             </w:r>
             <w:r>
-              <w:t xml:space="preserve"> (400) </w:t>
-            </w:r>
-            <w:r>
-              <w:t xml:space="preserve">/ </w:t>
+              <w:t xml:space="preserve"> (400) / </w:t>
             </w:r>
             <w:r>
               <w:t xml:space="preserve">access token disabled via </w:t>
@@ -1600,10 +1579,7 @@
               <w:t>Location ID data type is invalid</w:t>
             </w:r>
             <w:r>
-              <w:t xml:space="preserve"> (400) </w:t>
-            </w:r>
-            <w:r>
-              <w:t xml:space="preserve">/ </w:t>
+              <w:t xml:space="preserve"> (400) / </w:t>
             </w:r>
             <w:r>
               <w:t xml:space="preserve">access token disabled via </w:t>
@@ -1685,7 +1661,6 @@
             <w:tcW w:w="1421" w:type="dxa"/>
           </w:tcPr>
           <w:p>
-            <w:proofErr w:type="gramStart"/>
             <w:r>
               <w:t>name</w:t>
             </w:r>
@@ -1694,11 +1669,7 @@
             </w:r>
             <w:proofErr w:type="spellStart"/>
             <w:r>
-              <w:t>national</w:t>
-            </w:r>
-            <w:proofErr w:type="gramEnd"/>
-            <w:r>
-              <w:t>_id</w:t>
+              <w:t>national_id</w:t>
             </w:r>
             <w:proofErr w:type="spellEnd"/>
             <w:r>
@@ -1861,10 +1832,7 @@
               <w:t>Location data type is invalid</w:t>
             </w:r>
             <w:r>
-              <w:t xml:space="preserve"> (400)</w:t>
-            </w:r>
-            <w:r>
-              <w:t xml:space="preserve"> / </w:t>
+              <w:t xml:space="preserve"> (400) / </w:t>
             </w:r>
             <w:r>
               <w:t xml:space="preserve">access token disabled via </w:t>
@@ -2045,7 +2013,6 @@
             <w:r>
               <w:t xml:space="preserve">, </w:t>
             </w:r>
-            <w:proofErr w:type="gramStart"/>
             <w:r>
               <w:t>name</w:t>
             </w:r>
@@ -2054,11 +2021,7 @@
             </w:r>
             <w:proofErr w:type="spellStart"/>
             <w:r>
-              <w:t>national</w:t>
-            </w:r>
-            <w:proofErr w:type="gramEnd"/>
-            <w:r>
-              <w:t>_id</w:t>
+              <w:t>national_id</w:t>
             </w:r>
             <w:proofErr w:type="spellEnd"/>
             <w:r>
@@ -2105,28 +2068,13 @@
           </w:tcPr>
           <w:p>
             <w:r>
-              <w:t>updated</w:t>
-            </w:r>
-            <w:r>
-              <w:t xml:space="preserve"> (20</w:t>
-            </w:r>
-            <w:r>
-              <w:t>0</w:t>
-            </w:r>
-            <w:r>
-              <w:t>)</w:t>
-            </w:r>
-            <w:r>
-              <w:t xml:space="preserve"> / </w:t>
+              <w:t xml:space="preserve">updated (200) / </w:t>
             </w:r>
             <w:r>
               <w:t>Farmer does not exist</w:t>
             </w:r>
             <w:r>
-              <w:t xml:space="preserve"> (404)</w:t>
-            </w:r>
-            <w:r>
-              <w:t xml:space="preserve"> / </w:t>
+              <w:t xml:space="preserve"> (404) / </w:t>
             </w:r>
             <w:r>
               <w:t>Name field required</w:t>
@@ -2363,7 +2311,280 @@
               <w:t>Farmer ID data type is invalid</w:t>
             </w:r>
             <w:r>
-              <w:t xml:space="preserve"> (400) </w:t>
+              <w:t xml:space="preserve"> (400) / </w:t>
+            </w:r>
+            <w:r>
+              <w:t xml:space="preserve">access token disabled via </w:t>
+            </w:r>
+            <w:proofErr w:type="spellStart"/>
+            <w:r>
+              <w:t>signout</w:t>
+            </w:r>
+            <w:proofErr w:type="spellEnd"/>
+            <w:r>
+              <w:t xml:space="preserve"> (401) / </w:t>
+            </w:r>
+            <w:r>
+              <w:t>access token expired</w:t>
+            </w:r>
+            <w:r>
+              <w:t xml:space="preserve"> (401) / </w:t>
+            </w:r>
+            <w:r>
+              <w:t>not authorized to access this</w:t>
+            </w:r>
+            <w:r>
+              <w:t xml:space="preserve"> (401) / </w:t>
+            </w:r>
+            <w:r>
+              <w:t>invalid token</w:t>
+            </w:r>
+            <w:r>
+              <w:t xml:space="preserve"> (401)</w:t>
+            </w:r>
+          </w:p>
+        </w:tc>
+      </w:tr>
+      <w:tr>
+        <w:tc>
+          <w:tcPr>
+            <w:tcW w:w="1838" w:type="dxa"/>
+          </w:tcPr>
+          <w:p>
+            <w:proofErr w:type="spellStart"/>
+            <w:r>
+              <w:t>getFarmTypes</w:t>
+            </w:r>
+            <w:proofErr w:type="spellEnd"/>
+          </w:p>
+        </w:tc>
+        <w:tc>
+          <w:tcPr>
+            <w:tcW w:w="706" w:type="dxa"/>
+          </w:tcPr>
+          <w:p>
+            <w:r>
+              <w:t>POST</w:t>
+            </w:r>
+          </w:p>
+        </w:tc>
+        <w:tc>
+          <w:tcPr>
+            <w:tcW w:w="844" w:type="dxa"/>
+          </w:tcPr>
+          <w:p>
+            <w:r>
+              <w:t>admin, clerk</w:t>
+            </w:r>
+          </w:p>
+        </w:tc>
+        <w:tc>
+          <w:tcPr>
+            <w:tcW w:w="998" w:type="dxa"/>
+          </w:tcPr>
+          <w:p>
+            <w:r>
+              <w:t>Access-Token</w:t>
+            </w:r>
+          </w:p>
+        </w:tc>
+        <w:tc>
+          <w:tcPr>
+            <w:tcW w:w="1421" w:type="dxa"/>
+          </w:tcPr>
+          <w:p/>
+        </w:tc>
+        <w:tc>
+          <w:tcPr>
+            <w:tcW w:w="3209" w:type="dxa"/>
+          </w:tcPr>
+          <w:p>
+            <w:r>
+              <w:t xml:space="preserve">Farm Types Object List (200) </w:t>
+            </w:r>
+            <w:r>
+              <w:t xml:space="preserve">/ </w:t>
+            </w:r>
+            <w:r>
+              <w:t xml:space="preserve">access token disabled via </w:t>
+            </w:r>
+            <w:proofErr w:type="spellStart"/>
+            <w:r>
+              <w:t>signout</w:t>
+            </w:r>
+            <w:proofErr w:type="spellEnd"/>
+            <w:r>
+              <w:t xml:space="preserve"> (401) / </w:t>
+            </w:r>
+            <w:r>
+              <w:t>access token expired</w:t>
+            </w:r>
+            <w:r>
+              <w:t xml:space="preserve"> (401) / </w:t>
+            </w:r>
+            <w:r>
+              <w:t>not authorized to access this</w:t>
+            </w:r>
+            <w:r>
+              <w:t xml:space="preserve"> (401) / </w:t>
+            </w:r>
+            <w:r>
+              <w:t>invalid token</w:t>
+            </w:r>
+            <w:r>
+              <w:t xml:space="preserve"> (401)</w:t>
+            </w:r>
+          </w:p>
+        </w:tc>
+      </w:tr>
+      <w:tr>
+        <w:tc>
+          <w:tcPr>
+            <w:tcW w:w="1838" w:type="dxa"/>
+          </w:tcPr>
+          <w:p>
+            <w:proofErr w:type="spellStart"/>
+            <w:r>
+              <w:t>getCrops</w:t>
+            </w:r>
+            <w:proofErr w:type="spellEnd"/>
+          </w:p>
+        </w:tc>
+        <w:tc>
+          <w:tcPr>
+            <w:tcW w:w="706" w:type="dxa"/>
+          </w:tcPr>
+          <w:p>
+            <w:r>
+              <w:t>POST</w:t>
+            </w:r>
+          </w:p>
+        </w:tc>
+        <w:tc>
+          <w:tcPr>
+            <w:tcW w:w="844" w:type="dxa"/>
+          </w:tcPr>
+          <w:p>
+            <w:r>
+              <w:t>admin, clerk</w:t>
+            </w:r>
+          </w:p>
+        </w:tc>
+        <w:tc>
+          <w:tcPr>
+            <w:tcW w:w="998" w:type="dxa"/>
+          </w:tcPr>
+          <w:p>
+            <w:r>
+              <w:t>Access-Token</w:t>
+            </w:r>
+          </w:p>
+        </w:tc>
+        <w:tc>
+          <w:tcPr>
+            <w:tcW w:w="1421" w:type="dxa"/>
+          </w:tcPr>
+          <w:p/>
+        </w:tc>
+        <w:tc>
+          <w:tcPr>
+            <w:tcW w:w="3209" w:type="dxa"/>
+          </w:tcPr>
+          <w:p>
+            <w:r>
+              <w:t xml:space="preserve">Crop Object List </w:t>
+            </w:r>
+            <w:r>
+              <w:t xml:space="preserve">/ </w:t>
+            </w:r>
+            <w:r>
+              <w:t xml:space="preserve">access token disabled via </w:t>
+            </w:r>
+            <w:proofErr w:type="spellStart"/>
+            <w:r>
+              <w:t>signout</w:t>
+            </w:r>
+            <w:proofErr w:type="spellEnd"/>
+            <w:r>
+              <w:t xml:space="preserve"> (401) / </w:t>
+            </w:r>
+            <w:r>
+              <w:t>access token expired</w:t>
+            </w:r>
+            <w:r>
+              <w:t xml:space="preserve"> (401) / </w:t>
+            </w:r>
+            <w:r>
+              <w:t>not authorized to access this</w:t>
+            </w:r>
+            <w:r>
+              <w:t xml:space="preserve"> (401) / </w:t>
+            </w:r>
+            <w:r>
+              <w:t>invalid token</w:t>
+            </w:r>
+            <w:r>
+              <w:t xml:space="preserve"> (401)</w:t>
+            </w:r>
+          </w:p>
+        </w:tc>
+      </w:tr>
+      <w:tr>
+        <w:tc>
+          <w:tcPr>
+            <w:tcW w:w="1838" w:type="dxa"/>
+          </w:tcPr>
+          <w:p>
+            <w:proofErr w:type="spellStart"/>
+            <w:r>
+              <w:t>getLocations</w:t>
+            </w:r>
+            <w:proofErr w:type="spellEnd"/>
+          </w:p>
+        </w:tc>
+        <w:tc>
+          <w:tcPr>
+            <w:tcW w:w="706" w:type="dxa"/>
+          </w:tcPr>
+          <w:p>
+            <w:r>
+              <w:t>POST</w:t>
+            </w:r>
+          </w:p>
+        </w:tc>
+        <w:tc>
+          <w:tcPr>
+            <w:tcW w:w="844" w:type="dxa"/>
+          </w:tcPr>
+          <w:p>
+            <w:r>
+              <w:t>admin, clerk</w:t>
+            </w:r>
+          </w:p>
+        </w:tc>
+        <w:tc>
+          <w:tcPr>
+            <w:tcW w:w="998" w:type="dxa"/>
+          </w:tcPr>
+          <w:p>
+            <w:r>
+              <w:t>Access-Token</w:t>
+            </w:r>
+          </w:p>
+        </w:tc>
+        <w:tc>
+          <w:tcPr>
+            <w:tcW w:w="1421" w:type="dxa"/>
+          </w:tcPr>
+          <w:p/>
+        </w:tc>
+        <w:tc>
+          <w:tcPr>
+            <w:tcW w:w="3209" w:type="dxa"/>
+          </w:tcPr>
+          <w:p>
+            <w:r>
+              <w:t xml:space="preserve">Location Object List </w:t>
             </w:r>
             <w:r>
               <w:t xml:space="preserve">/ </w:t>

</xml_diff>